<commit_message>
- program (klasa do ułatwienia dodawania komend) - dokumentacja (dodanie w spisie tresci rozdz Klasyfikacja)
</commit_message>
<xml_diff>
--- a/dokumantacja.docx
+++ b/dokumantacja.docx
@@ -278,21 +278,7 @@
               <w:rPr>
                 <w:sz w:val="28"/>
               </w:rPr>
-              <w:t xml:space="preserve">Michał </w:t>
-            </w:r>
-            <w:proofErr w:type="spellStart"/>
-            <w:r>
-              <w:rPr>
-                <w:sz w:val="28"/>
-              </w:rPr>
-              <w:t>Czapowski</w:t>
-            </w:r>
-            <w:proofErr w:type="spellEnd"/>
-            <w:r>
-              <w:rPr>
-                <w:sz w:val="28"/>
-              </w:rPr>
-              <w:t xml:space="preserve"> 181225</w:t>
+              <w:t>Michał Czapowski 181225</w:t>
             </w:r>
           </w:p>
           <w:p>
@@ -699,39 +685,7 @@
         <w:t xml:space="preserve"> </w:t>
       </w:r>
       <w:r>
-        <w:t>(energia i liczba przejść przez zero (</w:t>
-      </w:r>
-      <w:proofErr w:type="spellStart"/>
-      <w:r>
-        <w:t>zero-crossing</w:t>
-      </w:r>
-      <w:proofErr w:type="spellEnd"/>
-      <w:r>
-        <w:t xml:space="preserve"> </w:t>
-      </w:r>
-      <w:proofErr w:type="spellStart"/>
-      <w:r>
-        <w:t>rate</w:t>
-      </w:r>
-      <w:proofErr w:type="spellEnd"/>
-      <w:r>
-        <w:t xml:space="preserve">).  algorytm </w:t>
-      </w:r>
-      <w:proofErr w:type="spellStart"/>
-      <w:r>
-        <w:t>Rabinera</w:t>
-      </w:r>
-      <w:proofErr w:type="spellEnd"/>
-      <w:r>
-        <w:t xml:space="preserve"> i </w:t>
-      </w:r>
-      <w:proofErr w:type="spellStart"/>
-      <w:r>
-        <w:t>Sambura</w:t>
-      </w:r>
-      <w:proofErr w:type="spellEnd"/>
-      <w:r>
-        <w:t>)</w:t>
+        <w:t>(energia i liczba przejść przez zero (zero-crossing rate).  algorytm Rabinera i Sambura)</w:t>
       </w:r>
     </w:p>
     <w:p>
@@ -744,6 +698,9 @@
         <w:spacing w:after="0" w:line="240" w:lineRule="auto"/>
       </w:pPr>
       <w:r>
+        <w:t xml:space="preserve">parametryzacja sygnału - </w:t>
+      </w:r>
+      <w:r>
         <w:t>MFCC</w:t>
       </w:r>
     </w:p>
@@ -764,6 +721,58 @@
       </w:r>
       <w:r>
         <w:t xml:space="preserve"> MFCC </w:t>
+      </w:r>
+    </w:p>
+    <w:p>
+      <w:pPr>
+        <w:pStyle w:val="Akapitzlist"/>
+        <w:numPr>
+          <w:ilvl w:val="1"/>
+          <w:numId w:val="1"/>
+        </w:numPr>
+        <w:spacing w:after="0" w:line="240" w:lineRule="auto"/>
+      </w:pPr>
+      <w:r>
+        <w:t>Klasyfikacja sygnału mowy</w:t>
+      </w:r>
+    </w:p>
+    <w:p>
+      <w:pPr>
+        <w:pStyle w:val="Akapitzlist"/>
+        <w:numPr>
+          <w:ilvl w:val="2"/>
+          <w:numId w:val="1"/>
+        </w:numPr>
+        <w:spacing w:after="0" w:line="240" w:lineRule="auto"/>
+      </w:pPr>
+      <w:r>
+        <w:t>NN - najbliższy sąsiad</w:t>
+      </w:r>
+    </w:p>
+    <w:p>
+      <w:pPr>
+        <w:pStyle w:val="Akapitzlist"/>
+        <w:numPr>
+          <w:ilvl w:val="2"/>
+          <w:numId w:val="1"/>
+        </w:numPr>
+        <w:spacing w:after="0" w:line="240" w:lineRule="auto"/>
+      </w:pPr>
+      <w:r>
+        <w:t>Alfa NN - alfa najbliższych sąsiadów</w:t>
+      </w:r>
+    </w:p>
+    <w:p>
+      <w:pPr>
+        <w:pStyle w:val="Akapitzlist"/>
+        <w:numPr>
+          <w:ilvl w:val="2"/>
+          <w:numId w:val="1"/>
+        </w:numPr>
+        <w:spacing w:after="0" w:line="240" w:lineRule="auto"/>
+      </w:pPr>
+      <w:r>
+        <w:t>NM - najbliższa średnia</w:t>
       </w:r>
     </w:p>
     <w:p>
@@ -879,29 +888,8 @@
         <w:t>Opis sposobu komunikacji z TV</w:t>
       </w:r>
       <w:r>
-        <w:t xml:space="preserve"> - </w:t>
-      </w:r>
-      <w:proofErr w:type="spellStart"/>
-      <w:r>
-        <w:t>Raspberry</w:t>
-      </w:r>
-      <w:proofErr w:type="spellEnd"/>
-      <w:r>
-        <w:t xml:space="preserve"> PI / płytka z </w:t>
-      </w:r>
-      <w:proofErr w:type="spellStart"/>
-      <w:r>
-        <w:t>AtMega</w:t>
-      </w:r>
-      <w:proofErr w:type="spellEnd"/>
-      <w:r>
-        <w:t xml:space="preserve"> / </w:t>
-      </w:r>
-      <w:proofErr w:type="spellStart"/>
-      <w:r>
-        <w:t>Arduino</w:t>
-      </w:r>
-      <w:proofErr w:type="spellEnd"/>
+        <w:t xml:space="preserve"> - Raspberry PI / płytka z AtMega / Arduino</w:t>
+      </w:r>
       <w:r>
         <w:t xml:space="preserve"> ???</w:t>
       </w:r>

</xml_diff>